<commit_message>
!Combine - Finish Ch.13 (12)
</commit_message>
<xml_diff>
--- a/Chapter 23.docx
+++ b/Chapter 23.docx
@@ -39,23 +39,7 @@
         <w:ind w:firstLine="720"/>
       </w:pPr>
       <w:r>
-        <w:t xml:space="preserve">They’d spent the school week </w:t>
-      </w:r>
-      <w:proofErr w:type="gramStart"/>
-      <w:r>
-        <w:t>preparing—plotting</w:t>
-      </w:r>
-      <w:proofErr w:type="gramEnd"/>
-      <w:r>
-        <w:t xml:space="preserve"> during lunch, whispering between classes, stealing whatever scraps of time they had after </w:t>
-      </w:r>
-      <w:proofErr w:type="gramStart"/>
-      <w:r>
-        <w:t>school—</w:t>
-      </w:r>
-      <w:proofErr w:type="gramEnd"/>
-      <w:r>
-        <w:t>all of it leading here. Now. Tonight.</w:t>
+        <w:t>They’d spent the school week preparing—plotting during lunch, whispering between classes, stealing whatever scraps of time they had after school—all of it leading here. Now. Tonight.</w:t>
       </w:r>
     </w:p>
     <w:p>
@@ -71,15 +55,7 @@
         <w:ind w:firstLine="720"/>
       </w:pPr>
       <w:r>
-        <w:t xml:space="preserve">Abby had been coming back around </w:t>
-      </w:r>
-      <w:proofErr w:type="gramStart"/>
-      <w:r>
-        <w:t>more and more</w:t>
-      </w:r>
-      <w:proofErr w:type="gramEnd"/>
-      <w:r>
-        <w:t xml:space="preserve"> each day, but like before, she remembered almost nothing about returning to the library. Only that she’d felt pulled—like the choice hadn’t been hers at all.</w:t>
+        <w:t>Abby had been coming back around more and more each day, but like before, she remembered almost nothing about returning to the library. Only that she’d felt pulled—like the choice hadn’t been hers at all.</w:t>
       </w:r>
     </w:p>
     <w:p>
@@ -326,26 +302,10 @@
         <w:t xml:space="preserve">them land </w:t>
       </w:r>
       <w:r>
-        <w:t xml:space="preserve">on her. </w:t>
-      </w:r>
-      <w:proofErr w:type="gramStart"/>
-      <w:r>
-        <w:t>Knew</w:t>
-      </w:r>
-      <w:proofErr w:type="gramEnd"/>
-      <w:r>
-        <w:t xml:space="preserve"> the question before it came</w:t>
-      </w:r>
-      <w:r>
-        <w:t xml:space="preserve"> </w:t>
-      </w:r>
-      <w:proofErr w:type="gramStart"/>
-      <w:r>
-        <w:t>a hesitation</w:t>
-      </w:r>
-      <w:proofErr w:type="gramEnd"/>
-      <w:r>
-        <w:t xml:space="preserve"> later.</w:t>
+        <w:t>on her. Knew the question before it came</w:t>
+      </w:r>
+      <w:r>
+        <w:t xml:space="preserve"> a hesitation later.</w:t>
       </w:r>
     </w:p>
     <w:p>
@@ -431,13 +391,8 @@
         <w:ind w:firstLine="720"/>
       </w:pPr>
       <w:r>
-        <w:t xml:space="preserve">None of it stopped hurting—losing her mom, moving </w:t>
-      </w:r>
-      <w:proofErr w:type="gramStart"/>
-      <w:r>
-        <w:t>over and over</w:t>
-      </w:r>
-      <w:proofErr w:type="gramEnd"/>
+        <w:t>None of it stopped hurting—losing her mom, moving over and over</w:t>
+      </w:r>
       <w:r>
         <w:t xml:space="preserve">… </w:t>
       </w:r>
@@ -448,15 +403,7 @@
         <w:t>, even for only a moment—</w:t>
       </w:r>
       <w:r>
-        <w:t xml:space="preserve">it </w:t>
-      </w:r>
-      <w:proofErr w:type="gramStart"/>
-      <w:r>
-        <w:t>feel</w:t>
-      </w:r>
-      <w:proofErr w:type="gramEnd"/>
-      <w:r>
-        <w:t xml:space="preserve"> a little less crushing.</w:t>
+        <w:t>it feel a little less crushing.</w:t>
       </w:r>
     </w:p>
     <w:p>
@@ -595,15 +542,7 @@
         <w:ind w:firstLine="720"/>
       </w:pPr>
       <w:r>
-        <w:t xml:space="preserve">Something thrummed beneath Emma’s </w:t>
-      </w:r>
-      <w:proofErr w:type="gramStart"/>
-      <w:r>
-        <w:t>skin—</w:t>
-      </w:r>
-      <w:proofErr w:type="gramEnd"/>
-      <w:r>
-        <w:t>something not hers, but familiar. It pulsed and pounded, restless, like it wanted out.</w:t>
+        <w:t>Something thrummed beneath Emma’s skin—something not hers, but familiar. It pulsed and pounded, restless, like it wanted out.</w:t>
       </w:r>
     </w:p>
     <w:p>
@@ -678,6 +617,12 @@
       <w:r>
         <w:t>Emma’s heart cracked clean in two.</w:t>
       </w:r>
+      <w:r>
+        <w:t xml:space="preserve"> She’d been expecting </w:t>
+      </w:r>
+      <w:r>
+        <w:t xml:space="preserve">more of frantic animal on high alert like Abby, not… this. </w:t>
+      </w:r>
     </w:p>
     <w:p>
       <w:pPr>
@@ -762,15 +707,7 @@
         <w:ind w:firstLine="720"/>
       </w:pPr>
       <w:r>
-        <w:t xml:space="preserve">Emma looked </w:t>
-      </w:r>
-      <w:proofErr w:type="gramStart"/>
-      <w:r>
-        <w:t>to</w:t>
-      </w:r>
-      <w:proofErr w:type="gramEnd"/>
-      <w:r>
-        <w:t xml:space="preserve"> Gracie and held her gaze. If she looked at Lincoln for even a second longer, she’d break—run to him, ruin everything.</w:t>
+        <w:t>Emma looked to Gracie and held her gaze. If she looked at Lincoln for even a second longer, she’d break—run to him, ruin everything.</w:t>
       </w:r>
     </w:p>
     <w:p>
@@ -959,15 +896,7 @@
         <w:t>questioned</w:t>
       </w:r>
       <w:r>
-        <w:t xml:space="preserve"> </w:t>
-      </w:r>
-      <w:proofErr w:type="gramStart"/>
-      <w:r>
-        <w:t>whether or not</w:t>
-      </w:r>
-      <w:proofErr w:type="gramEnd"/>
-      <w:r>
-        <w:t xml:space="preserve"> it was the right thing to do.</w:t>
+        <w:t xml:space="preserve"> whether or not it was the right thing to do.</w:t>
       </w:r>
     </w:p>
     <w:p>
@@ -983,15 +912,7 @@
         <w:ind w:firstLine="720"/>
       </w:pPr>
       <w:r>
-        <w:t xml:space="preserve">Watching Mrs. Winston’s face </w:t>
-      </w:r>
-      <w:proofErr w:type="gramStart"/>
-      <w:r>
-        <w:t>crumple</w:t>
-      </w:r>
-      <w:proofErr w:type="gramEnd"/>
-      <w:r>
-        <w:t xml:space="preserve"> with relief as Emma walked a dazed—but present—Lincoln home had been worth everything.</w:t>
+        <w:t>Watching Mrs. Winston’s face crumple with relief as Emma walked a dazed—but present—Lincoln home had been worth everything.</w:t>
       </w:r>
     </w:p>
     <w:p>
@@ -1007,15 +928,7 @@
         <w:ind w:firstLine="720"/>
       </w:pPr>
       <w:r>
-        <w:t xml:space="preserve">Worth </w:t>
-      </w:r>
-      <w:proofErr w:type="gramStart"/>
-      <w:r>
-        <w:t>the fear</w:t>
-      </w:r>
-      <w:proofErr w:type="gramEnd"/>
-      <w:r>
-        <w:t>.</w:t>
+        <w:t>Worth the fear.</w:t>
       </w:r>
     </w:p>
     <w:p>
@@ -1235,15 +1148,7 @@
         <w:ind w:firstLine="720"/>
       </w:pPr>
       <w:r>
-        <w:t xml:space="preserve">“So,” Kenya said at last, filling the silence, “she’s </w:t>
-      </w:r>
-      <w:proofErr w:type="gramStart"/>
-      <w:r>
-        <w:t>really just</w:t>
-      </w:r>
-      <w:proofErr w:type="gramEnd"/>
-      <w:r>
-        <w:t xml:space="preserve"> going to open the door for us? Flash of light, then open sesame?”</w:t>
+        <w:t>“So,” Kenya said at last, filling the silence, “she’s really just going to open the door for us? Flash of light, then open sesame?”</w:t>
       </w:r>
     </w:p>
     <w:p>
@@ -1275,39 +1180,7 @@
         <w:ind w:firstLine="720"/>
       </w:pPr>
       <w:r>
-        <w:t xml:space="preserve">“Good point.” Gracie clapped her hands once. “Doors open. Emma and I </w:t>
-      </w:r>
-      <w:proofErr w:type="gramStart"/>
-      <w:r>
-        <w:t>run</w:t>
-      </w:r>
-      <w:proofErr w:type="gramEnd"/>
-      <w:r>
-        <w:t xml:space="preserve"> in, </w:t>
-      </w:r>
-      <w:proofErr w:type="gramStart"/>
-      <w:r>
-        <w:t>say</w:t>
-      </w:r>
-      <w:proofErr w:type="gramEnd"/>
-      <w:r>
-        <w:t xml:space="preserve"> hello to our favorite ghost, </w:t>
-      </w:r>
-      <w:proofErr w:type="gramStart"/>
-      <w:r>
-        <w:t>distract</w:t>
-      </w:r>
-      <w:proofErr w:type="gramEnd"/>
-      <w:r>
-        <w:t xml:space="preserve"> her, and </w:t>
-      </w:r>
-      <w:proofErr w:type="gramStart"/>
-      <w:r>
-        <w:t>lead</w:t>
-      </w:r>
-      <w:proofErr w:type="gramEnd"/>
-      <w:r>
-        <w:t xml:space="preserve"> her away from the entrance. Then we signal you by—”</w:t>
+        <w:t>“Good point.” Gracie clapped her hands once. “Doors open. Emma and I run in, say hello to our favorite ghost, distract her, and lead her away from the entrance. Then we signal you by—”</w:t>
       </w:r>
     </w:p>
     <w:p>
@@ -1505,15 +1378,7 @@
         <w:ind w:firstLine="720"/>
       </w:pPr>
       <w:r>
-        <w:t xml:space="preserve">“No.” Briana shook her head and held up her phone. “It’s past midnight. There’s been no flash of blue light. No doors </w:t>
-      </w:r>
-      <w:proofErr w:type="gramStart"/>
-      <w:r>
-        <w:t>opening</w:t>
-      </w:r>
-      <w:proofErr w:type="gramEnd"/>
-      <w:r>
-        <w:t>. Nothing.”</w:t>
+        <w:t>“No.” Briana shook her head and held up her phone. “It’s past midnight. There’s been no flash of blue light. No doors opening. Nothing.”</w:t>
       </w:r>
     </w:p>
     <w:p>
@@ -1646,15 +1511,7 @@
         <w:ind w:firstLine="720"/>
       </w:pPr>
       <w:r>
-        <w:t xml:space="preserve">Gracie waved it off. “Doesn’t matter. If Everdeen isn’t there right away, it </w:t>
-      </w:r>
-      <w:proofErr w:type="gramStart"/>
-      <w:r>
-        <w:t>actually makes</w:t>
-      </w:r>
-      <w:proofErr w:type="gramEnd"/>
-      <w:r>
-        <w:t xml:space="preserve"> things easier. Getting the jars out was always priority one.”</w:t>
+        <w:t>Gracie waved it off. “Doesn’t matter. If Everdeen isn’t there right away, it actually makes things easier. Getting the jars out was always priority one.”</w:t>
       </w:r>
     </w:p>
     <w:p>
@@ -1737,13 +1594,8 @@
       <w:r>
         <w:t xml:space="preserve">. </w:t>
       </w:r>
-      <w:proofErr w:type="gramStart"/>
-      <w:r>
-        <w:t>“</w:t>
-      </w:r>
-      <w:proofErr w:type="gramEnd"/>
-      <w:r>
-        <w:t>Then we blast her into oblivion and continue with Plan A.”</w:t>
+      <w:r>
+        <w:t>“Then we blast her into oblivion and continue with Plan A.”</w:t>
       </w:r>
     </w:p>
     <w:p>
@@ -1806,13 +1658,8 @@
       <w:r>
         <w:t xml:space="preserve">in her gut </w:t>
       </w:r>
-      <w:proofErr w:type="gramStart"/>
-      <w:r>
-        <w:t>felt off—</w:t>
-      </w:r>
-      <w:proofErr w:type="gramEnd"/>
-      <w:r>
-        <w:t>like a held breath—but she forced it down and nodded.</w:t>
+      <w:r>
+        <w:t>felt off—like a held breath—but she forced it down and nodded.</w:t>
       </w:r>
     </w:p>
     <w:p>
@@ -2389,15 +2236,7 @@
         <w:t>Emma drifted after them</w:t>
       </w:r>
       <w:r>
-        <w:t xml:space="preserve"> like someone was </w:t>
-      </w:r>
-      <w:proofErr w:type="gramStart"/>
-      <w:r>
-        <w:t>pushing at</w:t>
-      </w:r>
-      <w:proofErr w:type="gramEnd"/>
-      <w:r>
-        <w:t xml:space="preserve"> her back. </w:t>
+        <w:t xml:space="preserve"> like someone was pushing at her back. </w:t>
       </w:r>
     </w:p>
     <w:p>
@@ -2457,15 +2296,7 @@
         <w:t>Then Emma’s body loosened all at once. Her vision cleared.</w:t>
       </w:r>
       <w:r>
-        <w:t xml:space="preserve"> Her lips </w:t>
-      </w:r>
-      <w:proofErr w:type="gramStart"/>
-      <w:r>
-        <w:t>freed</w:t>
-      </w:r>
-      <w:proofErr w:type="gramEnd"/>
-      <w:r>
-        <w:t>.</w:t>
+        <w:t xml:space="preserve"> Her lips freed.</w:t>
       </w:r>
     </w:p>
     <w:p>
@@ -2522,15 +2353,7 @@
         <w:ind w:firstLine="720"/>
       </w:pPr>
       <w:r>
-        <w:t xml:space="preserve">Boards groaned beneath their feet, rising and falling like a living thing. </w:t>
-      </w:r>
-      <w:proofErr w:type="gramStart"/>
-      <w:r>
-        <w:t>Sickly</w:t>
-      </w:r>
-      <w:proofErr w:type="gramEnd"/>
-      <w:r>
-        <w:t xml:space="preserve"> green light bled up from between the cracks, flooding the library in a ghastly glow.</w:t>
+        <w:t>Boards groaned beneath their feet, rising and falling like a living thing. Sickly green light bled up from between the cracks, flooding the library in a ghastly glow.</w:t>
       </w:r>
     </w:p>
     <w:p>

</xml_diff>